<commit_message>
seunda imagen del planteo del problema
</commit_message>
<xml_diff>
--- a/registro.docx
+++ b/registro.docx
@@ -52,6 +52,63 @@
                         <a14:shadowObscured xmlns:a14="http://schemas.microsoft.com/office/drawing/2010/main"/>
                       </a:ext>
                     </a:extLst>
+                  </pic:spPr>
+                </pic:pic>
+              </a:graphicData>
+            </a:graphic>
+          </wp:inline>
+        </w:drawing>
+      </w:r>
+    </w:p>
+    <w:p/>
+    <w:p>
+      <w:r>
+        <w:rPr>
+          <w:noProof/>
+        </w:rPr>
+        <w:lastRenderedPageBreak/>
+        <w:drawing>
+          <wp:inline distT="0" distB="0" distL="0" distR="0" wp14:anchorId="6923BCFD" wp14:editId="07D81E35">
+            <wp:extent cx="4638675" cy="8258175"/>
+            <wp:effectExtent l="0" t="0" r="9525" b="9525"/>
+            <wp:docPr id="2" name="Imagen 2"/>
+            <wp:cNvGraphicFramePr>
+              <a:graphicFrameLocks xmlns:a="http://schemas.openxmlformats.org/drawingml/2006/main" noChangeAspect="1"/>
+            </wp:cNvGraphicFramePr>
+            <a:graphic xmlns:a="http://schemas.openxmlformats.org/drawingml/2006/main">
+              <a:graphicData uri="http://schemas.openxmlformats.org/drawingml/2006/picture">
+                <pic:pic xmlns:pic="http://schemas.openxmlformats.org/drawingml/2006/picture">
+                  <pic:nvPicPr>
+                    <pic:cNvPr id="0" name="Picture 1"/>
+                    <pic:cNvPicPr>
+                      <a:picLocks noChangeAspect="1" noChangeArrowheads="1"/>
+                    </pic:cNvPicPr>
+                  </pic:nvPicPr>
+                  <pic:blipFill>
+                    <a:blip r:embed="rId5">
+                      <a:extLst>
+                        <a:ext uri="{28A0092B-C50C-407E-A947-70E740481C1C}">
+                          <a14:useLocalDpi xmlns:a14="http://schemas.microsoft.com/office/drawing/2010/main" val="0"/>
+                        </a:ext>
+                      </a:extLst>
+                    </a:blip>
+                    <a:srcRect/>
+                    <a:stretch>
+                      <a:fillRect/>
+                    </a:stretch>
+                  </pic:blipFill>
+                  <pic:spPr bwMode="auto">
+                    <a:xfrm rot="16200000">
+                      <a:off x="0" y="0"/>
+                      <a:ext cx="4638675" cy="8258175"/>
+                    </a:xfrm>
+                    <a:prstGeom prst="rect">
+                      <a:avLst/>
+                    </a:prstGeom>
+                    <a:noFill/>
+                    <a:ln>
+                      <a:noFill/>
+                    </a:ln>
                   </pic:spPr>
                 </pic:pic>
               </a:graphicData>

</xml_diff>

<commit_message>
En este punto puedo analizar que los parámetros que considero necesarios para realizar el ejercicio y el código son los de la siguiente imagen, las alturas de los cañones, la distancia, la velocidad inicial de Ho y en Angulo que hay en Ho
</commit_message>
<xml_diff>
--- a/registro.docx
+++ b/registro.docx
@@ -117,6 +117,81 @@
         </w:drawing>
       </w:r>
     </w:p>
+    <w:p/>
+    <w:p>
+      <w:r>
+        <w:t xml:space="preserve">En este punto puedo analizar que los parámetros que considero necesarios para realizar </w:t>
+      </w:r>
+      <w:r>
+        <w:t>el ejercicio</w:t>
+      </w:r>
+      <w:r>
+        <w:t xml:space="preserve"> y el código son los de la siguiente imagen</w:t>
+      </w:r>
+      <w:r>
+        <w:t>, las alturas de los cañones, la distancia, la velocidad inicial de Ho y en Angulo que hay en Ho</w:t>
+      </w:r>
+    </w:p>
+    <w:p/>
+    <w:p>
+      <w:r>
+        <w:rPr>
+          <w:noProof/>
+        </w:rPr>
+        <w:drawing>
+          <wp:inline distT="0" distB="0" distL="0" distR="0" wp14:anchorId="7C3D0613" wp14:editId="43DDC7CC">
+            <wp:extent cx="4638675" cy="1895475"/>
+            <wp:effectExtent l="0" t="0" r="9525" b="9525"/>
+            <wp:docPr id="3" name="Imagen 3"/>
+            <wp:cNvGraphicFramePr>
+              <a:graphicFrameLocks xmlns:a="http://schemas.openxmlformats.org/drawingml/2006/main" noChangeAspect="1"/>
+            </wp:cNvGraphicFramePr>
+            <a:graphic xmlns:a="http://schemas.openxmlformats.org/drawingml/2006/main">
+              <a:graphicData uri="http://schemas.openxmlformats.org/drawingml/2006/picture">
+                <pic:pic xmlns:pic="http://schemas.openxmlformats.org/drawingml/2006/picture">
+                  <pic:nvPicPr>
+                    <pic:cNvPr id="0" name="Picture 2"/>
+                    <pic:cNvPicPr>
+                      <a:picLocks noChangeAspect="1" noChangeArrowheads="1"/>
+                    </pic:cNvPicPr>
+                  </pic:nvPicPr>
+                  <pic:blipFill rotWithShape="1">
+                    <a:blip r:embed="rId6">
+                      <a:extLst>
+                        <a:ext uri="{28A0092B-C50C-407E-A947-70E740481C1C}">
+                          <a14:useLocalDpi xmlns:a14="http://schemas.microsoft.com/office/drawing/2010/main" val="0"/>
+                        </a:ext>
+                      </a:extLst>
+                    </a:blip>
+                    <a:srcRect t="19031" b="58016"/>
+                    <a:stretch/>
+                  </pic:blipFill>
+                  <pic:spPr bwMode="auto">
+                    <a:xfrm>
+                      <a:off x="0" y="0"/>
+                      <a:ext cx="4638675" cy="1895475"/>
+                    </a:xfrm>
+                    <a:prstGeom prst="rect">
+                      <a:avLst/>
+                    </a:prstGeom>
+                    <a:noFill/>
+                    <a:ln>
+                      <a:noFill/>
+                    </a:ln>
+                    <a:extLst>
+                      <a:ext uri="{53640926-AAD7-44D8-BBD7-CCE9431645EC}">
+                        <a14:shadowObscured xmlns:a14="http://schemas.microsoft.com/office/drawing/2010/main"/>
+                      </a:ext>
+                    </a:extLst>
+                  </pic:spPr>
+                </pic:pic>
+              </a:graphicData>
+            </a:graphic>
+          </wp:inline>
+        </w:drawing>
+      </w:r>
+    </w:p>
+    <w:p/>
     <w:sectPr>
       <w:pgSz w:w="12240" w:h="15840"/>
       <w:pgMar w:top="1417" w:right="1701" w:bottom="1417" w:left="1701" w:header="708" w:footer="708" w:gutter="0"/>

</xml_diff>

<commit_message>
Conociendo estos parámetros y luego realizando los respectivos cálculos puedo observar si las balas de los respectivos cañones se encuentran dentro de los rangos de destrucción, además de esto debemos de considerar un tiempo de 2 segundo para el calculo físico pero de 2.5 segundo para el programa
</commit_message>
<xml_diff>
--- a/registro.docx
+++ b/registro.docx
@@ -133,6 +133,7 @@
       </w:r>
     </w:p>
     <w:p/>
+    <w:p/>
     <w:p>
       <w:r>
         <w:rPr>
@@ -191,7 +192,28 @@
         </w:drawing>
       </w:r>
     </w:p>
-    <w:p/>
+    <w:p>
+      <w:r>
+        <w:lastRenderedPageBreak/>
+        <w:t xml:space="preserve">Conociendo estos parámetros y luego realizando los respectivos cálculos puedo observar si las balas de los respectivos cañones se encuentran dentro de los rangos de destrucción, además de esto debemos de considerar un tiempo de 2 segundo para el </w:t>
+      </w:r>
+      <w:proofErr w:type="spellStart"/>
+      <w:r>
+        <w:t>calculo</w:t>
+      </w:r>
+      <w:proofErr w:type="spellEnd"/>
+      <w:r>
+        <w:t xml:space="preserve"> </w:t>
+      </w:r>
+      <w:proofErr w:type="gramStart"/>
+      <w:r>
+        <w:t>físico</w:t>
+      </w:r>
+      <w:proofErr w:type="gramEnd"/>
+      <w:r>
+        <w:t xml:space="preserve"> pero de 2.5 segundo para el programa</w:t>
+      </w:r>
+    </w:p>
     <w:sectPr>
       <w:pgSz w:w="12240" w:h="15840"/>
       <w:pgMar w:top="1417" w:right="1701" w:bottom="1417" w:left="1701" w:header="708" w:footer="708" w:gutter="0"/>

</xml_diff>

<commit_message>
Para cada posición de Ho y Hd tienen cierto radio para el cual disparan con el fin de defender sus cañones aunque es posible que estos no tengan la trayectoria para defenderse o dañar el cañón enemigo
</commit_message>
<xml_diff>
--- a/registro.docx
+++ b/registro.docx
@@ -197,23 +197,50 @@
         <w:lastRenderedPageBreak/>
         <w:t xml:space="preserve">Conociendo estos parámetros y luego realizando los respectivos cálculos puedo observar si las balas de los respectivos cañones se encuentran dentro de los rangos de destrucción, además de esto debemos de considerar un tiempo de 2 segundo para el </w:t>
       </w:r>
+      <w:r>
+        <w:t>cálculo</w:t>
+      </w:r>
+      <w:r>
+        <w:t xml:space="preserve"> </w:t>
+      </w:r>
+      <w:proofErr w:type="gramStart"/>
+      <w:r>
+        <w:t>físico</w:t>
+      </w:r>
+      <w:proofErr w:type="gramEnd"/>
+      <w:r>
+        <w:t xml:space="preserve"> pero de 2.5 segundo para el programa</w:t>
+      </w:r>
+      <w:r>
+        <w:t>.</w:t>
+      </w:r>
+    </w:p>
+    <w:p>
+      <w:r>
+        <w:t xml:space="preserve">Para cada posición de Ho y </w:t>
+      </w:r>
       <w:proofErr w:type="spellStart"/>
       <w:r>
-        <w:t>calculo</w:t>
+        <w:t>Hd</w:t>
       </w:r>
       <w:proofErr w:type="spellEnd"/>
       <w:r>
-        <w:t xml:space="preserve"> </w:t>
+        <w:t xml:space="preserve"> tienen cierto radio para el cual disparan </w:t>
+      </w:r>
+      <w:r>
+        <w:t xml:space="preserve">con el fin de defender sus </w:t>
       </w:r>
       <w:proofErr w:type="gramStart"/>
       <w:r>
-        <w:t>físico</w:t>
+        <w:t>cañones</w:t>
       </w:r>
       <w:proofErr w:type="gramEnd"/>
       <w:r>
-        <w:t xml:space="preserve"> pero de 2.5 segundo para el programa</w:t>
+        <w:t xml:space="preserve"> aunque es posible que estos no tengan la trayectoria para defenderse o dañar el cañón enemigo </w:t>
       </w:r>
     </w:p>
+    <w:p/>
+    <w:p/>
     <w:sectPr>
       <w:pgSz w:w="12240" w:h="15840"/>
       <w:pgMar w:top="1417" w:right="1701" w:bottom="1417" w:left="1701" w:header="708" w:footer="708" w:gutter="0"/>

</xml_diff>